<commit_message>
Data intake report pdf
</commit_message>
<xml_diff>
--- a/1. Data Intake Report_VI.docx
+++ b/1. Data Intake Report_VI.docx
@@ -70,24 +70,36 @@
     </w:p>
     <w:p>
       <w:r>
-        <w:t xml:space="preserve">Data storage location: &lt;location URL </w:t>
-      </w:r>
-      <w:proofErr w:type="spellStart"/>
-      <w:r>
-        <w:t>eg</w:t>
-      </w:r>
-      <w:proofErr w:type="spellEnd"/>
-      <w:r>
-        <w:t xml:space="preserve">: </w:t>
-      </w:r>
-      <w:proofErr w:type="spellStart"/>
-      <w:r>
-        <w:t>github</w:t>
-      </w:r>
-      <w:proofErr w:type="spellEnd"/>
-      <w:r>
-        <w:t>, cloud&gt;</w:t>
-      </w:r>
+        <w:t xml:space="preserve">Data storage location: </w:t>
+      </w:r>
+      <w:hyperlink r:id="rId5" w:history="1">
+        <w:r>
+          <w:rPr>
+            <w:rStyle w:val="Hyperlink"/>
+          </w:rPr>
+          <w:t>Soniyasunny1/</w:t>
+        </w:r>
+        <w:proofErr w:type="spellStart"/>
+        <w:r>
+          <w:rPr>
+            <w:rStyle w:val="Hyperlink"/>
+          </w:rPr>
+          <w:t>DataSet</w:t>
+        </w:r>
+        <w:r>
+          <w:rPr>
+            <w:rStyle w:val="Hyperlink"/>
+          </w:rPr>
+          <w:t>s</w:t>
+        </w:r>
+        <w:proofErr w:type="spellEnd"/>
+        <w:r>
+          <w:rPr>
+            <w:rStyle w:val="Hyperlink"/>
+          </w:rPr>
+          <w:t xml:space="preserve"> at develop (github.com)</w:t>
+        </w:r>
+      </w:hyperlink>
     </w:p>
     <w:p/>
     <w:p>
@@ -288,13 +300,7 @@
         <w:rPr>
           <w:b/>
         </w:rPr>
-        <w:t xml:space="preserve"> </w:t>
-      </w:r>
-      <w:r>
-        <w:rPr>
-          <w:b/>
-        </w:rPr>
-        <w:t>City.csv</w:t>
+        <w:t xml:space="preserve"> City.csv</w:t>
       </w:r>
     </w:p>
     <w:p/>
@@ -476,13 +482,7 @@
         <w:rPr>
           <w:b/>
         </w:rPr>
-        <w:t xml:space="preserve"> </w:t>
-      </w:r>
-      <w:r>
-        <w:rPr>
-          <w:b/>
-        </w:rPr>
-        <w:t>Customer_ID.csv</w:t>
+        <w:t xml:space="preserve"> Customer_ID.csv</w:t>
       </w:r>
     </w:p>
     <w:p/>
@@ -664,13 +664,7 @@
         <w:rPr>
           <w:b/>
         </w:rPr>
-        <w:t xml:space="preserve"> </w:t>
-      </w:r>
-      <w:r>
-        <w:rPr>
-          <w:b/>
-        </w:rPr>
-        <w:t>Transaction_ID.csv</w:t>
+        <w:t xml:space="preserve"> Transaction_ID.csv</w:t>
       </w:r>
     </w:p>
     <w:p/>
@@ -1365,6 +1359,7 @@
     <w:lsdException w:name="HTML Sample" w:semiHidden="1" w:unhideWhenUsed="1"/>
     <w:lsdException w:name="HTML Typewriter" w:semiHidden="1" w:unhideWhenUsed="1"/>
     <w:lsdException w:name="HTML Variable" w:semiHidden="1" w:unhideWhenUsed="1"/>
+    <w:lsdException w:name="Normal Table" w:semiHidden="1" w:unhideWhenUsed="1"/>
     <w:lsdException w:name="annotation subject" w:semiHidden="1" w:unhideWhenUsed="1"/>
     <w:lsdException w:name="No List" w:semiHidden="1" w:unhideWhenUsed="1"/>
     <w:lsdException w:name="Outline List 1" w:semiHidden="1" w:unhideWhenUsed="1"/>
@@ -1411,8 +1406,10 @@
     <w:lsdException w:name="Table Subtle 2" w:semiHidden="1" w:unhideWhenUsed="1"/>
     <w:lsdException w:name="Table Web 1" w:semiHidden="1" w:unhideWhenUsed="1"/>
     <w:lsdException w:name="Table Web 2" w:semiHidden="1" w:unhideWhenUsed="1"/>
+    <w:lsdException w:name="Table Web 3" w:semiHidden="1" w:unhideWhenUsed="1"/>
     <w:lsdException w:name="Balloon Text" w:semiHidden="1" w:unhideWhenUsed="1"/>
     <w:lsdException w:name="Table Grid" w:uiPriority="39"/>
+    <w:lsdException w:name="Table Theme" w:semiHidden="1" w:unhideWhenUsed="1"/>
     <w:lsdException w:name="Placeholder Text" w:semiHidden="1"/>
     <w:lsdException w:name="No Spacing" w:uiPriority="1" w:qFormat="1"/>
     <w:lsdException w:name="Light Shading" w:uiPriority="60"/>
@@ -1691,6 +1688,30 @@
       <w:ind w:left="720"/>
       <w:contextualSpacing/>
     </w:pPr>
+  </w:style>
+  <w:style w:type="character" w:styleId="Hyperlink">
+    <w:name w:val="Hyperlink"/>
+    <w:basedOn w:val="DefaultParagraphFont"/>
+    <w:uiPriority w:val="99"/>
+    <w:semiHidden/>
+    <w:unhideWhenUsed/>
+    <w:rsid w:val="001F0722"/>
+    <w:rPr>
+      <w:color w:val="0000FF"/>
+      <w:u w:val="single"/>
+    </w:rPr>
+  </w:style>
+  <w:style w:type="character" w:styleId="FollowedHyperlink">
+    <w:name w:val="FollowedHyperlink"/>
+    <w:basedOn w:val="DefaultParagraphFont"/>
+    <w:uiPriority w:val="99"/>
+    <w:semiHidden/>
+    <w:unhideWhenUsed/>
+    <w:rsid w:val="001F0722"/>
+    <w:rPr>
+      <w:color w:val="954F72" w:themeColor="followedHyperlink"/>
+      <w:u w:val="single"/>
+    </w:rPr>
   </w:style>
 </w:styles>
 </file>

</xml_diff>